<commit_message>
Packet loss graph probably fixed, report contains information
</commit_message>
<xml_diff>
--- a/lab2/lab2a/ECE466Lab2aReportSamprit.docx
+++ b/lab2/lab2a/ECE466Lab2aReportSamprit.docx
@@ -87,12 +87,12 @@
           <wp:inline distR="114300" distT="114300" distB="114300" distL="114300">
             <wp:extent cy="2281238" cx="5334000"/>
             <wp:effectExtent t="0" b="0" r="0" l="0"/>
-            <wp:docPr id="3" name="image05.jpg"/>
+            <wp:docPr id="2" name="image04.jpg"/>
             <a:graphic>
               <a:graphicData uri="http://schemas.openxmlformats.org/drawingml/2006/picture">
                 <pic:pic>
                   <pic:nvPicPr>
-                    <pic:cNvPr id="0" name="image05.jpg"/>
+                    <pic:cNvPr id="0" name="image04.jpg"/>
                     <pic:cNvPicPr preferRelativeResize="0"/>
                   </pic:nvPicPr>
                   <pic:blipFill>
@@ -175,12 +175,12 @@
           <wp:inline distR="114300" distT="114300" distB="114300" distL="114300">
             <wp:extent cy="2595563" cx="5334000"/>
             <wp:effectExtent t="0" b="0" r="0" l="0"/>
-            <wp:docPr id="1" name="image02.jpg"/>
+            <wp:docPr id="1" name="image03.jpg"/>
             <a:graphic>
               <a:graphicData uri="http://schemas.openxmlformats.org/drawingml/2006/picture">
                 <pic:pic>
                   <pic:nvPicPr>
-                    <pic:cNvPr id="0" name="image02.jpg"/>
+                    <pic:cNvPr id="0" name="image03.jpg"/>
                     <pic:cNvPicPr preferRelativeResize="0"/>
                   </pic:nvPicPr>
                   <pic:blipFill>
@@ -252,22 +252,17 @@
         </w:rPr>
         <w:t xml:space="preserve">Exercise 2.4</w:t>
       </w:r>
-    </w:p>
-    <w:p>
-      <w:pPr>
-        <w:contextualSpacing w:val="0"/>
-      </w:pPr>
       <w:r>
         <w:drawing>
           <wp:inline distR="114300" distT="114300" distB="114300" distL="114300">
-            <wp:extent cy="4089400" cx="5943600"/>
+            <wp:extent cy="2252663" cx="5334000"/>
             <wp:effectExtent t="0" b="0" r="0" l="0"/>
-            <wp:docPr id="2" name="image04.jpg"/>
+            <wp:docPr id="3" name="image05.jpg"/>
             <a:graphic>
               <a:graphicData uri="http://schemas.openxmlformats.org/drawingml/2006/picture">
                 <pic:pic>
                   <pic:nvPicPr>
-                    <pic:cNvPr id="0" name="image04.jpg"/>
+                    <pic:cNvPr id="0" name="image05.jpg"/>
                     <pic:cNvPicPr preferRelativeResize="0"/>
                   </pic:nvPicPr>
                   <pic:blipFill>
@@ -280,7 +275,7 @@
                   <pic:spPr>
                     <a:xfrm>
                       <a:off y="0" x="0"/>
-                      <a:ext cy="4089400" cx="5943600"/>
+                      <a:ext cy="2252663" cx="5334000"/>
                     </a:xfrm>
                     <a:prstGeom prst="rect"/>
                     <a:ln/>
@@ -317,6 +312,17 @@
         <w:rPr>
           <w:rtl w:val="0"/>
         </w:rPr>
+      </w:r>
+    </w:p>
+    <w:p>
+      <w:pPr>
+        <w:contextualSpacing w:val="0"/>
+      </w:pPr>
+      <w:r>
+        <w:rPr>
+          <w:rtl w:val="0"/>
+        </w:rPr>
+        <w:t xml:space="preserve">In Figure 3, the traffic generator is on one machine, and the packets are transmitted to a traffic sink on a different machine. The discrepancy between the trace file and output file cumulative arrivals data shows that some UDP packets have been lost.</w:t>
       </w:r>
     </w:p>
     <w:sectPr>

</xml_diff>